<commit_message>
Adicionado série do aluno no formulário
</commit_message>
<xml_diff>
--- a/modelos/DECLARAÇÃO OFICIAL - ESCOLARIDADE.docx
+++ b/modelos/DECLARAÇÃO OFICIAL - ESCOLARIDADE.docx
@@ -1,6 +1,6 @@
 
 <file path=word/document.xml><?xml version="1.0" encoding="utf-8"?>
-<w:document xmlns:wpc="http://schemas.microsoft.com/office/word/2010/wordprocessingCanvas" xmlns:mc="http://schemas.openxmlformats.org/markup-compatibility/2006" xmlns:o="urn:schemas-microsoft-com:office:office" xmlns:r="http://schemas.openxmlformats.org/officeDocument/2006/relationships" xmlns:m="http://schemas.openxmlformats.org/officeDocument/2006/math" xmlns:v="urn:schemas-microsoft-com:vml" xmlns:wp14="http://schemas.microsoft.com/office/word/2010/wordprocessingDrawing" xmlns:wp="http://schemas.openxmlformats.org/drawingml/2006/wordprocessingDrawing" xmlns:w10="urn:schemas-microsoft-com:office:word" xmlns:w="http://schemas.openxmlformats.org/wordprocessingml/2006/main" xmlns:w14="http://schemas.microsoft.com/office/word/2010/wordml" xmlns:w15="http://schemas.microsoft.com/office/word/2012/wordml" xmlns:wpg="http://schemas.microsoft.com/office/word/2010/wordprocessingGroup" xmlns:wpi="http://schemas.microsoft.com/office/word/2010/wordprocessingInk" xmlns:wne="http://schemas.microsoft.com/office/word/2006/wordml" xmlns:wps="http://schemas.microsoft.com/office/word/2010/wordprocessingShape" mc:Ignorable="w14 w15 wp14">
+<w:document xmlns:wpc="http://schemas.microsoft.com/office/word/2010/wordprocessingCanvas" xmlns:cx="http://schemas.microsoft.com/office/drawing/2014/chartex" xmlns:cx1="http://schemas.microsoft.com/office/drawing/2015/9/8/chartex" xmlns:cx2="http://schemas.microsoft.com/office/drawing/2015/10/21/chartex" xmlns:cx3="http://schemas.microsoft.com/office/drawing/2016/5/9/chartex" xmlns:cx4="http://schemas.microsoft.com/office/drawing/2016/5/10/chartex" xmlns:cx5="http://schemas.microsoft.com/office/drawing/2016/5/11/chartex" xmlns:cx6="http://schemas.microsoft.com/office/drawing/2016/5/12/chartex" xmlns:cx7="http://schemas.microsoft.com/office/drawing/2016/5/13/chartex" xmlns:cx8="http://schemas.microsoft.com/office/drawing/2016/5/14/chartex" xmlns:mc="http://schemas.openxmlformats.org/markup-compatibility/2006" xmlns:aink="http://schemas.microsoft.com/office/drawing/2016/ink" xmlns:am3d="http://schemas.microsoft.com/office/drawing/2017/model3d" xmlns:o="urn:schemas-microsoft-com:office:office" xmlns:oel="http://schemas.microsoft.com/office/2019/extlst" xmlns:r="http://schemas.openxmlformats.org/officeDocument/2006/relationships" xmlns:m="http://schemas.openxmlformats.org/officeDocument/2006/math" xmlns:v="urn:schemas-microsoft-com:vml" xmlns:wp14="http://schemas.microsoft.com/office/word/2010/wordprocessingDrawing" xmlns:wp="http://schemas.openxmlformats.org/drawingml/2006/wordprocessingDrawing" xmlns:w10="urn:schemas-microsoft-com:office:word" xmlns:w="http://schemas.openxmlformats.org/wordprocessingml/2006/main" xmlns:w14="http://schemas.microsoft.com/office/word/2010/wordml" xmlns:w15="http://schemas.microsoft.com/office/word/2012/wordml" xmlns:w16cex="http://schemas.microsoft.com/office/word/2018/wordml/cex" xmlns:w16cid="http://schemas.microsoft.com/office/word/2016/wordml/cid" xmlns:w16="http://schemas.microsoft.com/office/word/2018/wordml" xmlns:w16du="http://schemas.microsoft.com/office/word/2023/wordml/word16du" xmlns:w16sdtdh="http://schemas.microsoft.com/office/word/2020/wordml/sdtdatahash" xmlns:w16sdtfl="http://schemas.microsoft.com/office/word/2024/wordml/sdtformatlock" xmlns:w16se="http://schemas.microsoft.com/office/word/2015/wordml/symex" xmlns:wpg="http://schemas.microsoft.com/office/word/2010/wordprocessingGroup" xmlns:wpi="http://schemas.microsoft.com/office/word/2010/wordprocessingInk" xmlns:wne="http://schemas.microsoft.com/office/word/2006/wordml" xmlns:wps="http://schemas.microsoft.com/office/word/2010/wordprocessingShape" mc:Ignorable="w14 w15 w16se w16cid w16 w16cex w16sdtdh w16sdtfl w16du wp14">
   <w:body>
     <w:p>
       <w:pPr>
@@ -390,23 +390,7 @@
           <w:b/>
           <w:bCs/>
         </w:rPr>
-        <w:t>{</w:t>
-      </w:r>
-      <w:proofErr w:type="spellStart"/>
-      <w:r>
-        <w:rPr>
-          <w:b/>
-          <w:bCs/>
-        </w:rPr>
-        <w:t>ra</w:t>
-      </w:r>
-      <w:proofErr w:type="spellEnd"/>
-      <w:r>
-        <w:rPr>
-          <w:b/>
-          <w:bCs/>
-        </w:rPr>
-        <w:t>}</w:t>
+        <w:t>{ra}</w:t>
       </w:r>
     </w:p>
     <w:p>
@@ -512,7 +496,7 @@
           <w:sz w:val="28"/>
           <w:szCs w:val="28"/>
         </w:rPr>
-        <w:t>a</w:t>
+        <w:t>o</w:t>
       </w:r>
       <w:r>
         <w:rPr>
@@ -525,16 +509,46 @@
       <w:r>
         <w:rPr>
           <w:b/>
-          <w:color w:val="FF0000"/>
-          <w:sz w:val="28"/>
-          <w:szCs w:val="28"/>
-        </w:rPr>
-        <w:t>série</w:t>
-      </w:r>
-      <w:r>
-        <w:rPr>
-          <w:b/>
-          <w:color w:val="000000" w:themeColor="text1"/>
+          <w:sz w:val="28"/>
+          <w:szCs w:val="28"/>
+        </w:rPr>
+        <w:t>{</w:t>
+      </w:r>
+      <w:r>
+        <w:rPr>
+          <w:b/>
+          <w:sz w:val="28"/>
+          <w:szCs w:val="28"/>
+        </w:rPr>
+        <w:t>s</w:t>
+      </w:r>
+      <w:r>
+        <w:rPr>
+          <w:b/>
+          <w:sz w:val="28"/>
+          <w:szCs w:val="28"/>
+        </w:rPr>
+        <w:t>e</w:t>
+      </w:r>
+      <w:r>
+        <w:rPr>
+          <w:b/>
+          <w:sz w:val="28"/>
+          <w:szCs w:val="28"/>
+        </w:rPr>
+        <w:t>rie</w:t>
+      </w:r>
+      <w:r>
+        <w:rPr>
+          <w:b/>
+          <w:sz w:val="28"/>
+          <w:szCs w:val="28"/>
+        </w:rPr>
+        <w:t>}</w:t>
+      </w:r>
+      <w:r>
+        <w:rPr>
+          <w:b/>
           <w:sz w:val="28"/>
           <w:szCs w:val="28"/>
         </w:rPr>
@@ -841,23 +855,7 @@
           <w:b/>
           <w:szCs w:val="28"/>
         </w:rPr>
-        <w:t>{</w:t>
-      </w:r>
-      <w:proofErr w:type="gramStart"/>
-      <w:r>
-        <w:rPr>
-          <w:b/>
-          <w:szCs w:val="28"/>
-        </w:rPr>
-        <w:t>emissor</w:t>
-      </w:r>
-      <w:proofErr w:type="gramEnd"/>
-      <w:r>
-        <w:rPr>
-          <w:b/>
-          <w:szCs w:val="28"/>
-        </w:rPr>
-        <w:t>}</w:t>
+        <w:t>{emissor}</w:t>
       </w:r>
     </w:p>
     <w:p>
@@ -870,44 +868,30 @@
           <w:szCs w:val="20"/>
         </w:rPr>
       </w:pPr>
-      <w:bookmarkStart w:id="0" w:name="_GoBack"/>
       <w:r>
         <w:rPr>
           <w:b/>
           <w:sz w:val="20"/>
           <w:szCs w:val="20"/>
         </w:rPr>
-        <w:t>{</w:t>
-      </w:r>
-      <w:proofErr w:type="spellStart"/>
-      <w:proofErr w:type="gramStart"/>
+        <w:t>{cargoEmissor</w:t>
+      </w:r>
       <w:r>
         <w:rPr>
           <w:b/>
           <w:sz w:val="20"/>
           <w:szCs w:val="20"/>
         </w:rPr>
-        <w:t>cargoEmissor</w:t>
-      </w:r>
-      <w:proofErr w:type="spellEnd"/>
-      <w:proofErr w:type="gramEnd"/>
+        <w:t>}</w:t>
+      </w:r>
       <w:r>
         <w:rPr>
           <w:b/>
           <w:sz w:val="20"/>
           <w:szCs w:val="20"/>
         </w:rPr>
-        <w:t>}</w:t>
-      </w:r>
-      <w:r>
-        <w:rPr>
-          <w:b/>
-          <w:sz w:val="20"/>
-          <w:szCs w:val="20"/>
-        </w:rPr>
         <w:t xml:space="preserve"> </w:t>
       </w:r>
-      <w:bookmarkEnd w:id="0"/>
       <w:r>
         <w:rPr>
           <w:b/>
@@ -929,7 +913,7 @@
 </file>
 
 <file path=word/endnotes.xml><?xml version="1.0" encoding="utf-8"?>
-<w:endnotes xmlns:wpc="http://schemas.microsoft.com/office/word/2010/wordprocessingCanvas" xmlns:mc="http://schemas.openxmlformats.org/markup-compatibility/2006" xmlns:o="urn:schemas-microsoft-com:office:office" xmlns:r="http://schemas.openxmlformats.org/officeDocument/2006/relationships" xmlns:m="http://schemas.openxmlformats.org/officeDocument/2006/math" xmlns:v="urn:schemas-microsoft-com:vml" xmlns:wp14="http://schemas.microsoft.com/office/word/2010/wordprocessingDrawing" xmlns:wp="http://schemas.openxmlformats.org/drawingml/2006/wordprocessingDrawing" xmlns:w10="urn:schemas-microsoft-com:office:word" xmlns:w="http://schemas.openxmlformats.org/wordprocessingml/2006/main" xmlns:w14="http://schemas.microsoft.com/office/word/2010/wordml" xmlns:w15="http://schemas.microsoft.com/office/word/2012/wordml" xmlns:wpg="http://schemas.microsoft.com/office/word/2010/wordprocessingGroup" xmlns:wpi="http://schemas.microsoft.com/office/word/2010/wordprocessingInk" xmlns:wne="http://schemas.microsoft.com/office/word/2006/wordml" xmlns:wps="http://schemas.microsoft.com/office/word/2010/wordprocessingShape" mc:Ignorable="w14 w15 wp14">
+<w:endnotes xmlns:wpc="http://schemas.microsoft.com/office/word/2010/wordprocessingCanvas" xmlns:cx="http://schemas.microsoft.com/office/drawing/2014/chartex" xmlns:cx1="http://schemas.microsoft.com/office/drawing/2015/9/8/chartex" xmlns:cx2="http://schemas.microsoft.com/office/drawing/2015/10/21/chartex" xmlns:cx3="http://schemas.microsoft.com/office/drawing/2016/5/9/chartex" xmlns:cx4="http://schemas.microsoft.com/office/drawing/2016/5/10/chartex" xmlns:cx5="http://schemas.microsoft.com/office/drawing/2016/5/11/chartex" xmlns:cx6="http://schemas.microsoft.com/office/drawing/2016/5/12/chartex" xmlns:cx7="http://schemas.microsoft.com/office/drawing/2016/5/13/chartex" xmlns:cx8="http://schemas.microsoft.com/office/drawing/2016/5/14/chartex" xmlns:mc="http://schemas.openxmlformats.org/markup-compatibility/2006" xmlns:aink="http://schemas.microsoft.com/office/drawing/2016/ink" xmlns:am3d="http://schemas.microsoft.com/office/drawing/2017/model3d" xmlns:o="urn:schemas-microsoft-com:office:office" xmlns:oel="http://schemas.microsoft.com/office/2019/extlst" xmlns:r="http://schemas.openxmlformats.org/officeDocument/2006/relationships" xmlns:m="http://schemas.openxmlformats.org/officeDocument/2006/math" xmlns:v="urn:schemas-microsoft-com:vml" xmlns:wp14="http://schemas.microsoft.com/office/word/2010/wordprocessingDrawing" xmlns:wp="http://schemas.openxmlformats.org/drawingml/2006/wordprocessingDrawing" xmlns:w10="urn:schemas-microsoft-com:office:word" xmlns:w="http://schemas.openxmlformats.org/wordprocessingml/2006/main" xmlns:w14="http://schemas.microsoft.com/office/word/2010/wordml" xmlns:w15="http://schemas.microsoft.com/office/word/2012/wordml" xmlns:w16cex="http://schemas.microsoft.com/office/word/2018/wordml/cex" xmlns:w16cid="http://schemas.microsoft.com/office/word/2016/wordml/cid" xmlns:w16="http://schemas.microsoft.com/office/word/2018/wordml" xmlns:w16du="http://schemas.microsoft.com/office/word/2023/wordml/word16du" xmlns:w16sdtdh="http://schemas.microsoft.com/office/word/2020/wordml/sdtdatahash" xmlns:w16sdtfl="http://schemas.microsoft.com/office/word/2024/wordml/sdtformatlock" xmlns:w16se="http://schemas.microsoft.com/office/word/2015/wordml/symex" xmlns:wpg="http://schemas.microsoft.com/office/word/2010/wordprocessingGroup" xmlns:wpi="http://schemas.microsoft.com/office/word/2010/wordprocessingInk" xmlns:wne="http://schemas.microsoft.com/office/word/2006/wordml" xmlns:wps="http://schemas.microsoft.com/office/word/2010/wordprocessingShape" mc:Ignorable="w14 w15 w16se w16cid w16 w16cex w16sdtdh w16sdtfl w16du wp14">
   <w:endnote w:type="separator" w:id="-1">
     <w:p>
       <w:r>
@@ -948,7 +932,7 @@
 </file>
 
 <file path=word/footnotes.xml><?xml version="1.0" encoding="utf-8"?>
-<w:footnotes xmlns:wpc="http://schemas.microsoft.com/office/word/2010/wordprocessingCanvas" xmlns:mc="http://schemas.openxmlformats.org/markup-compatibility/2006" xmlns:o="urn:schemas-microsoft-com:office:office" xmlns:r="http://schemas.openxmlformats.org/officeDocument/2006/relationships" xmlns:m="http://schemas.openxmlformats.org/officeDocument/2006/math" xmlns:v="urn:schemas-microsoft-com:vml" xmlns:wp14="http://schemas.microsoft.com/office/word/2010/wordprocessingDrawing" xmlns:wp="http://schemas.openxmlformats.org/drawingml/2006/wordprocessingDrawing" xmlns:w10="urn:schemas-microsoft-com:office:word" xmlns:w="http://schemas.openxmlformats.org/wordprocessingml/2006/main" xmlns:w14="http://schemas.microsoft.com/office/word/2010/wordml" xmlns:w15="http://schemas.microsoft.com/office/word/2012/wordml" xmlns:wpg="http://schemas.microsoft.com/office/word/2010/wordprocessingGroup" xmlns:wpi="http://schemas.microsoft.com/office/word/2010/wordprocessingInk" xmlns:wne="http://schemas.microsoft.com/office/word/2006/wordml" xmlns:wps="http://schemas.microsoft.com/office/word/2010/wordprocessingShape" mc:Ignorable="w14 w15 wp14">
+<w:footnotes xmlns:wpc="http://schemas.microsoft.com/office/word/2010/wordprocessingCanvas" xmlns:cx="http://schemas.microsoft.com/office/drawing/2014/chartex" xmlns:cx1="http://schemas.microsoft.com/office/drawing/2015/9/8/chartex" xmlns:cx2="http://schemas.microsoft.com/office/drawing/2015/10/21/chartex" xmlns:cx3="http://schemas.microsoft.com/office/drawing/2016/5/9/chartex" xmlns:cx4="http://schemas.microsoft.com/office/drawing/2016/5/10/chartex" xmlns:cx5="http://schemas.microsoft.com/office/drawing/2016/5/11/chartex" xmlns:cx6="http://schemas.microsoft.com/office/drawing/2016/5/12/chartex" xmlns:cx7="http://schemas.microsoft.com/office/drawing/2016/5/13/chartex" xmlns:cx8="http://schemas.microsoft.com/office/drawing/2016/5/14/chartex" xmlns:mc="http://schemas.openxmlformats.org/markup-compatibility/2006" xmlns:aink="http://schemas.microsoft.com/office/drawing/2016/ink" xmlns:am3d="http://schemas.microsoft.com/office/drawing/2017/model3d" xmlns:o="urn:schemas-microsoft-com:office:office" xmlns:oel="http://schemas.microsoft.com/office/2019/extlst" xmlns:r="http://schemas.openxmlformats.org/officeDocument/2006/relationships" xmlns:m="http://schemas.openxmlformats.org/officeDocument/2006/math" xmlns:v="urn:schemas-microsoft-com:vml" xmlns:wp14="http://schemas.microsoft.com/office/word/2010/wordprocessingDrawing" xmlns:wp="http://schemas.openxmlformats.org/drawingml/2006/wordprocessingDrawing" xmlns:w10="urn:schemas-microsoft-com:office:word" xmlns:w="http://schemas.openxmlformats.org/wordprocessingml/2006/main" xmlns:w14="http://schemas.microsoft.com/office/word/2010/wordml" xmlns:w15="http://schemas.microsoft.com/office/word/2012/wordml" xmlns:w16cex="http://schemas.microsoft.com/office/word/2018/wordml/cex" xmlns:w16cid="http://schemas.microsoft.com/office/word/2016/wordml/cid" xmlns:w16="http://schemas.microsoft.com/office/word/2018/wordml" xmlns:w16du="http://schemas.microsoft.com/office/word/2023/wordml/word16du" xmlns:w16sdtdh="http://schemas.microsoft.com/office/word/2020/wordml/sdtdatahash" xmlns:w16sdtfl="http://schemas.microsoft.com/office/word/2024/wordml/sdtformatlock" xmlns:w16se="http://schemas.microsoft.com/office/word/2015/wordml/symex" xmlns:wpg="http://schemas.microsoft.com/office/word/2010/wordprocessingGroup" xmlns:wpi="http://schemas.microsoft.com/office/word/2010/wordprocessingInk" xmlns:wne="http://schemas.microsoft.com/office/word/2006/wordml" xmlns:wps="http://schemas.microsoft.com/office/word/2010/wordprocessingShape" mc:Ignorable="w14 w15 w16se w16cid w16 w16cex w16sdtdh w16sdtfl w16du wp14">
   <w:footnote w:type="separator" w:id="-1">
     <w:p>
       <w:r>
@@ -967,7 +951,7 @@
 </file>
 
 <file path=word/header1.xml><?xml version="1.0" encoding="utf-8"?>
-<w:hdr xmlns:wpc="http://schemas.microsoft.com/office/word/2010/wordprocessingCanvas" xmlns:mc="http://schemas.openxmlformats.org/markup-compatibility/2006" xmlns:o="urn:schemas-microsoft-com:office:office" xmlns:r="http://schemas.openxmlformats.org/officeDocument/2006/relationships" xmlns:m="http://schemas.openxmlformats.org/officeDocument/2006/math" xmlns:v="urn:schemas-microsoft-com:vml" xmlns:wp14="http://schemas.microsoft.com/office/word/2010/wordprocessingDrawing" xmlns:wp="http://schemas.openxmlformats.org/drawingml/2006/wordprocessingDrawing" xmlns:w10="urn:schemas-microsoft-com:office:word" xmlns:w="http://schemas.openxmlformats.org/wordprocessingml/2006/main" xmlns:w14="http://schemas.microsoft.com/office/word/2010/wordml" xmlns:w15="http://schemas.microsoft.com/office/word/2012/wordml" xmlns:wpg="http://schemas.microsoft.com/office/word/2010/wordprocessingGroup" xmlns:wpi="http://schemas.microsoft.com/office/word/2010/wordprocessingInk" xmlns:wne="http://schemas.microsoft.com/office/word/2006/wordml" xmlns:wps="http://schemas.microsoft.com/office/word/2010/wordprocessingShape" mc:Ignorable="w14 w15 wp14">
+<w:hdr xmlns:wpc="http://schemas.microsoft.com/office/word/2010/wordprocessingCanvas" xmlns:cx="http://schemas.microsoft.com/office/drawing/2014/chartex" xmlns:cx1="http://schemas.microsoft.com/office/drawing/2015/9/8/chartex" xmlns:cx2="http://schemas.microsoft.com/office/drawing/2015/10/21/chartex" xmlns:cx3="http://schemas.microsoft.com/office/drawing/2016/5/9/chartex" xmlns:cx4="http://schemas.microsoft.com/office/drawing/2016/5/10/chartex" xmlns:cx5="http://schemas.microsoft.com/office/drawing/2016/5/11/chartex" xmlns:cx6="http://schemas.microsoft.com/office/drawing/2016/5/12/chartex" xmlns:cx7="http://schemas.microsoft.com/office/drawing/2016/5/13/chartex" xmlns:cx8="http://schemas.microsoft.com/office/drawing/2016/5/14/chartex" xmlns:mc="http://schemas.openxmlformats.org/markup-compatibility/2006" xmlns:aink="http://schemas.microsoft.com/office/drawing/2016/ink" xmlns:am3d="http://schemas.microsoft.com/office/drawing/2017/model3d" xmlns:o="urn:schemas-microsoft-com:office:office" xmlns:oel="http://schemas.microsoft.com/office/2019/extlst" xmlns:r="http://schemas.openxmlformats.org/officeDocument/2006/relationships" xmlns:m="http://schemas.openxmlformats.org/officeDocument/2006/math" xmlns:v="urn:schemas-microsoft-com:vml" xmlns:wp14="http://schemas.microsoft.com/office/word/2010/wordprocessingDrawing" xmlns:wp="http://schemas.openxmlformats.org/drawingml/2006/wordprocessingDrawing" xmlns:w10="urn:schemas-microsoft-com:office:word" xmlns:w="http://schemas.openxmlformats.org/wordprocessingml/2006/main" xmlns:w14="http://schemas.microsoft.com/office/word/2010/wordml" xmlns:w15="http://schemas.microsoft.com/office/word/2012/wordml" xmlns:w16cex="http://schemas.microsoft.com/office/word/2018/wordml/cex" xmlns:w16cid="http://schemas.microsoft.com/office/word/2016/wordml/cid" xmlns:w16="http://schemas.microsoft.com/office/word/2018/wordml" xmlns:w16du="http://schemas.microsoft.com/office/word/2023/wordml/word16du" xmlns:w16sdtdh="http://schemas.microsoft.com/office/word/2020/wordml/sdtdatahash" xmlns:w16sdtfl="http://schemas.microsoft.com/office/word/2024/wordml/sdtformatlock" xmlns:w16se="http://schemas.microsoft.com/office/word/2015/wordml/symex" xmlns:wpg="http://schemas.microsoft.com/office/word/2010/wordprocessingGroup" xmlns:wpi="http://schemas.microsoft.com/office/word/2010/wordprocessingInk" xmlns:wne="http://schemas.microsoft.com/office/word/2006/wordml" xmlns:wps="http://schemas.microsoft.com/office/word/2010/wordprocessingShape" mc:Ignorable="w14 w15 w16se w16cid w16 w16cex w16sdtdh w16sdtfl w16du wp14">
   <w:p>
     <w:pPr>
       <w:jc w:val="center"/>
@@ -1007,7 +991,7 @@
         <v:shape id="_x0000_s2051" type="#_x0000_t75" style="position:absolute;left:0;text-align:left;margin-left:-88.35pt;margin-top:1.05pt;width:110.4pt;height:98.55pt;z-index:-251658240;mso-position-horizontal-relative:text;mso-position-vertical-relative:text">
           <v:imagedata r:id="rId1" o:title="" blacklevel="3932f"/>
         </v:shape>
-        <o:OLEObject Type="Embed" ProgID="PBrush" ShapeID="_x0000_s2051" DrawAspect="Content" ObjectID="_1808890258" r:id="rId2"/>
+        <o:OLEObject Type="Embed" ProgID="PBrush" ShapeID="_x0000_s2051" DrawAspect="Content" ObjectID="_1810617300" r:id="rId2"/>
       </w:object>
     </w:r>
     <w:r>
@@ -1151,21 +1135,12 @@
         <w:b/>
       </w:rPr>
     </w:pPr>
-    <w:proofErr w:type="gramStart"/>
     <w:r>
       <w:rPr>
         <w:rFonts w:ascii="Verdana" w:hAnsi="Verdana"/>
         <w:b/>
       </w:rPr>
-      <w:t>EMEF  “</w:t>
-    </w:r>
-    <w:proofErr w:type="gramEnd"/>
-    <w:r>
-      <w:rPr>
-        <w:rFonts w:ascii="Verdana" w:hAnsi="Verdana"/>
-        <w:b/>
-      </w:rPr>
-      <w:t>ALFREDINA COELHO”</w:t>
+      <w:t>EMEF  “ALFREDINA COELHO”</w:t>
     </w:r>
   </w:p>
   <w:p>
@@ -1287,7 +1262,7 @@
 </file>
 
 <file path=word/numbering.xml><?xml version="1.0" encoding="utf-8"?>
-<w:numbering xmlns:wpc="http://schemas.microsoft.com/office/word/2010/wordprocessingCanvas" xmlns:mc="http://schemas.openxmlformats.org/markup-compatibility/2006" xmlns:o="urn:schemas-microsoft-com:office:office" xmlns:r="http://schemas.openxmlformats.org/officeDocument/2006/relationships" xmlns:m="http://schemas.openxmlformats.org/officeDocument/2006/math" xmlns:v="urn:schemas-microsoft-com:vml" xmlns:wp14="http://schemas.microsoft.com/office/word/2010/wordprocessingDrawing" xmlns:wp="http://schemas.openxmlformats.org/drawingml/2006/wordprocessingDrawing" xmlns:w10="urn:schemas-microsoft-com:office:word" xmlns:w="http://schemas.openxmlformats.org/wordprocessingml/2006/main" xmlns:w14="http://schemas.microsoft.com/office/word/2010/wordml" xmlns:w15="http://schemas.microsoft.com/office/word/2012/wordml" xmlns:wpg="http://schemas.microsoft.com/office/word/2010/wordprocessingGroup" xmlns:wpi="http://schemas.microsoft.com/office/word/2010/wordprocessingInk" xmlns:wne="http://schemas.microsoft.com/office/word/2006/wordml" xmlns:wps="http://schemas.microsoft.com/office/word/2010/wordprocessingShape" mc:Ignorable="w14 w15 wp14">
+<w:numbering xmlns:wpc="http://schemas.microsoft.com/office/word/2010/wordprocessingCanvas" xmlns:cx="http://schemas.microsoft.com/office/drawing/2014/chartex" xmlns:cx1="http://schemas.microsoft.com/office/drawing/2015/9/8/chartex" xmlns:cx2="http://schemas.microsoft.com/office/drawing/2015/10/21/chartex" xmlns:cx3="http://schemas.microsoft.com/office/drawing/2016/5/9/chartex" xmlns:cx4="http://schemas.microsoft.com/office/drawing/2016/5/10/chartex" xmlns:cx5="http://schemas.microsoft.com/office/drawing/2016/5/11/chartex" xmlns:cx6="http://schemas.microsoft.com/office/drawing/2016/5/12/chartex" xmlns:cx7="http://schemas.microsoft.com/office/drawing/2016/5/13/chartex" xmlns:cx8="http://schemas.microsoft.com/office/drawing/2016/5/14/chartex" xmlns:mc="http://schemas.openxmlformats.org/markup-compatibility/2006" xmlns:aink="http://schemas.microsoft.com/office/drawing/2016/ink" xmlns:am3d="http://schemas.microsoft.com/office/drawing/2017/model3d" xmlns:o="urn:schemas-microsoft-com:office:office" xmlns:oel="http://schemas.microsoft.com/office/2019/extlst" xmlns:r="http://schemas.openxmlformats.org/officeDocument/2006/relationships" xmlns:m="http://schemas.openxmlformats.org/officeDocument/2006/math" xmlns:v="urn:schemas-microsoft-com:vml" xmlns:wp14="http://schemas.microsoft.com/office/word/2010/wordprocessingDrawing" xmlns:wp="http://schemas.openxmlformats.org/drawingml/2006/wordprocessingDrawing" xmlns:w10="urn:schemas-microsoft-com:office:word" xmlns:w="http://schemas.openxmlformats.org/wordprocessingml/2006/main" xmlns:w14="http://schemas.microsoft.com/office/word/2010/wordml" xmlns:w15="http://schemas.microsoft.com/office/word/2012/wordml" xmlns:w16cex="http://schemas.microsoft.com/office/word/2018/wordml/cex" xmlns:w16cid="http://schemas.microsoft.com/office/word/2016/wordml/cid" xmlns:w16="http://schemas.microsoft.com/office/word/2018/wordml" xmlns:w16du="http://schemas.microsoft.com/office/word/2023/wordml/word16du" xmlns:w16sdtdh="http://schemas.microsoft.com/office/word/2020/wordml/sdtdatahash" xmlns:w16sdtfl="http://schemas.microsoft.com/office/word/2024/wordml/sdtformatlock" xmlns:w16se="http://schemas.microsoft.com/office/word/2015/wordml/symex" xmlns:wpg="http://schemas.microsoft.com/office/word/2010/wordprocessingGroup" xmlns:wpi="http://schemas.microsoft.com/office/word/2010/wordprocessingInk" xmlns:wne="http://schemas.microsoft.com/office/word/2006/wordml" xmlns:wps="http://schemas.microsoft.com/office/word/2010/wordprocessingShape" mc:Ignorable="w14 w15 w16se w16cid w16 w16cex w16sdtdh w16sdtfl w16du wp14">
   <w:abstractNum w:abstractNumId="0" w15:restartNumberingAfterBreak="0">
     <w:nsid w:val="7DE22D95"/>
     <w:multiLevelType w:val="hybridMultilevel"/>
@@ -1377,14 +1352,14 @@
       </w:pPr>
     </w:lvl>
   </w:abstractNum>
-  <w:num w:numId="1">
+  <w:num w:numId="1" w16cid:durableId="1819229769">
     <w:abstractNumId w:val="0"/>
   </w:num>
 </w:numbering>
 </file>
 
 <file path=word/styles.xml><?xml version="1.0" encoding="utf-8"?>
-<w:styles xmlns:mc="http://schemas.openxmlformats.org/markup-compatibility/2006" xmlns:r="http://schemas.openxmlformats.org/officeDocument/2006/relationships" xmlns:w="http://schemas.openxmlformats.org/wordprocessingml/2006/main" xmlns:w14="http://schemas.microsoft.com/office/word/2010/wordml" xmlns:w15="http://schemas.microsoft.com/office/word/2012/wordml" mc:Ignorable="w14 w15">
+<w:styles xmlns:mc="http://schemas.openxmlformats.org/markup-compatibility/2006" xmlns:r="http://schemas.openxmlformats.org/officeDocument/2006/relationships" xmlns:w="http://schemas.openxmlformats.org/wordprocessingml/2006/main" xmlns:w14="http://schemas.microsoft.com/office/word/2010/wordml" xmlns:w15="http://schemas.microsoft.com/office/word/2012/wordml" xmlns:w16cex="http://schemas.microsoft.com/office/word/2018/wordml/cex" xmlns:w16cid="http://schemas.microsoft.com/office/word/2016/wordml/cid" xmlns:w16="http://schemas.microsoft.com/office/word/2018/wordml" xmlns:w16du="http://schemas.microsoft.com/office/word/2023/wordml/word16du" xmlns:w16sdtdh="http://schemas.microsoft.com/office/word/2020/wordml/sdtdatahash" xmlns:w16sdtfl="http://schemas.microsoft.com/office/word/2024/wordml/sdtformatlock" xmlns:w16se="http://schemas.microsoft.com/office/word/2015/wordml/symex" mc:Ignorable="w14 w15 w16se w16cid w16 w16cex w16sdtdh w16sdtfl w16du">
   <w:docDefaults>
     <w:rPrDefault>
       <w:rPr>
@@ -1394,7 +1369,7 @@
     </w:rPrDefault>
     <w:pPrDefault/>
   </w:docDefaults>
-  <w:latentStyles w:defLockedState="0" w:defUIPriority="0" w:defSemiHidden="0" w:defUnhideWhenUsed="0" w:defQFormat="0" w:count="371">
+  <w:latentStyles w:defLockedState="0" w:defUIPriority="0" w:defSemiHidden="0" w:defUnhideWhenUsed="0" w:defQFormat="0" w:count="376">
     <w:lsdException w:name="Normal" w:qFormat="1"/>
     <w:lsdException w:name="heading 1" w:qFormat="1"/>
     <w:lsdException w:name="heading 2" w:semiHidden="1" w:unhideWhenUsed="1" w:qFormat="1"/>
@@ -1759,6 +1734,11 @@
     <w:lsdException w:name="List Table 5 Dark Accent 6" w:uiPriority="50"/>
     <w:lsdException w:name="List Table 6 Colorful Accent 6" w:uiPriority="51"/>
     <w:lsdException w:name="List Table 7 Colorful Accent 6" w:uiPriority="52"/>
+    <w:lsdException w:name="Mention" w:semiHidden="1" w:uiPriority="99" w:unhideWhenUsed="1"/>
+    <w:lsdException w:name="Smart Hyperlink" w:semiHidden="1" w:uiPriority="99" w:unhideWhenUsed="1"/>
+    <w:lsdException w:name="Hashtag" w:semiHidden="1" w:uiPriority="99" w:unhideWhenUsed="1"/>
+    <w:lsdException w:name="Unresolved Mention" w:semiHidden="1" w:uiPriority="99" w:unhideWhenUsed="1"/>
+    <w:lsdException w:name="Smart Link" w:semiHidden="1" w:uiPriority="99" w:unhideWhenUsed="1"/>
   </w:latentStyles>
   <w:style w:type="paragraph" w:default="1" w:styleId="Normal">
     <w:name w:val="Normal"/>

</xml_diff>